<commit_message>
Caso de Uso - Ver Avaliações Recebidas - Diagrama - Sequencia
</commit_message>
<xml_diff>
--- a/documentos/casos-de-usos/012 - Caso de Uso - Gerenciar Endereços.docx
+++ b/documentos/casos-de-usos/012 - Caso de Uso - Gerenciar Endereços.docx
@@ -26,22 +26,8 @@
           <w:szCs w:val="48"/>
           <w:lang w:eastAsia="pt-BR"/>
         </w:rPr>
-        <w:t xml:space="preserve">Caso de Uso: </w:t>
-      </w:r>
-      <w:bookmarkStart w:id="0" w:name="_GoBack"/>
-      <w:r>
-        <w:rPr>
-          <w:rFonts w:ascii="Times New Roman" w:eastAsia="Times New Roman" w:hAnsi="Times New Roman" w:cs="Times New Roman"/>
-          <w:b/>
-          <w:bCs/>
-          <w:kern w:val="36"/>
-          <w:sz w:val="40"/>
-          <w:szCs w:val="48"/>
-          <w:lang w:eastAsia="pt-BR"/>
-        </w:rPr>
-        <w:t>Gerenciar Endereços</w:t>
-      </w:r>
-      <w:bookmarkEnd w:id="0"/>
+        <w:t>Caso de Uso: Gerenciar Endereços</w:t>
+      </w:r>
     </w:p>
     <w:p>
       <w:pPr>
@@ -1987,7 +1973,7 @@
           <w:rPr>
             <w:rStyle w:val="Hyperlink"/>
           </w:rPr>
-          <w:t>https://github.com/rrs-sistema/projeto-tcc-faca-a-festa/blob/main/documentos/casos-de-usos/012.1%20-%20Caso%20de%20Uso%20-%20Gerenciar%20Endere%C3%A7os%20-%20Diagrama%20-%20Sequencia.pdf</w:t>
+          <w:t>Caso de Uso - Gerenciar Endereços - Diagrama - Sequencia</w:t>
         </w:r>
       </w:hyperlink>
     </w:p>
@@ -2048,7 +2034,6 @@
           <w:szCs w:val="24"/>
           <w:lang w:eastAsia="pt-BR"/>
         </w:rPr>
-        <w:lastRenderedPageBreak/>
         <w:t>I</w:t>
       </w:r>
       <w:r>
@@ -2094,9 +2079,11 @@
           <w:rPr>
             <w:rStyle w:val="Hyperlink"/>
           </w:rPr>
-          <w:t>https://github.com/rrs-sistema/projeto-tcc-faca-a-festa/blob/main/documentos/casos-de-usos/012.2%20-%20Caso%20de%20Uso%20-%20Gerenciar%20Endere%C3%A7os%20-%20Diagrama%20-%20Atividade.pdf</w:t>
+          <w:t>Caso de Uso - Gerenciar Endereços - Diagrama - Atividade</w:t>
         </w:r>
       </w:hyperlink>
+      <w:bookmarkStart w:id="0" w:name="_GoBack"/>
+      <w:bookmarkEnd w:id="0"/>
     </w:p>
     <w:p/>
     <w:p>
@@ -2174,7 +2161,6 @@
           <w:szCs w:val="24"/>
           <w:lang w:eastAsia="pt-BR"/>
         </w:rPr>
-        <w:lastRenderedPageBreak/>
         <w:t xml:space="preserve">Códigos dos diagramas: </w:t>
       </w:r>
     </w:p>
@@ -2237,6 +2223,7 @@
           <w:szCs w:val="21"/>
           <w:lang w:eastAsia="pt-BR"/>
         </w:rPr>
+        <w:lastRenderedPageBreak/>
         <w:t>sequenceDiagram</w:t>
       </w:r>
       <w:proofErr w:type="spellEnd"/>
@@ -7498,7 +7485,6 @@
           <w:szCs w:val="21"/>
           <w:lang w:eastAsia="pt-BR"/>
         </w:rPr>
-        <w:lastRenderedPageBreak/>
         <w:t xml:space="preserve">        </w:t>
       </w:r>
       <w:r>
@@ -8023,6 +8009,7 @@
           <w:szCs w:val="21"/>
           <w:lang w:eastAsia="pt-BR"/>
         </w:rPr>
+        <w:lastRenderedPageBreak/>
         <w:t xml:space="preserve">            </w:t>
       </w:r>
       <w:r>
@@ -12875,7 +12862,6 @@
           <w:szCs w:val="24"/>
           <w:lang w:eastAsia="pt-BR"/>
         </w:rPr>
-        <w:lastRenderedPageBreak/>
         <w:t>00</w:t>
       </w:r>
       <w:r>
@@ -13195,6 +13181,7 @@
           <w:szCs w:val="21"/>
           <w:lang w:eastAsia="pt-BR"/>
         </w:rPr>
+        <w:lastRenderedPageBreak/>
         <w:t xml:space="preserve">    </w:t>
       </w:r>
       <w:r>
@@ -20251,6 +20238,36 @@
       <w:u w:val="single"/>
     </w:rPr>
   </w:style>
+  <w:style w:type="paragraph" w:styleId="Textodebalo">
+    <w:name w:val="Balloon Text"/>
+    <w:basedOn w:val="Normal"/>
+    <w:link w:val="TextodebaloChar"/>
+    <w:uiPriority w:val="99"/>
+    <w:semiHidden/>
+    <w:unhideWhenUsed/>
+    <w:rsid w:val="009C3ACB"/>
+    <w:pPr>
+      <w:spacing w:after="0" w:line="240" w:lineRule="auto"/>
+    </w:pPr>
+    <w:rPr>
+      <w:rFonts w:ascii="Segoe UI" w:hAnsi="Segoe UI" w:cs="Segoe UI"/>
+      <w:sz w:val="18"/>
+      <w:szCs w:val="18"/>
+    </w:rPr>
+  </w:style>
+  <w:style w:type="character" w:customStyle="1" w:styleId="TextodebaloChar">
+    <w:name w:val="Texto de balão Char"/>
+    <w:basedOn w:val="Fontepargpadro"/>
+    <w:link w:val="Textodebalo"/>
+    <w:uiPriority w:val="99"/>
+    <w:semiHidden/>
+    <w:rsid w:val="009C3ACB"/>
+    <w:rPr>
+      <w:rFonts w:ascii="Segoe UI" w:hAnsi="Segoe UI" w:cs="Segoe UI"/>
+      <w:sz w:val="18"/>
+      <w:szCs w:val="18"/>
+    </w:rPr>
+  </w:style>
 </w:styles>
 </file>
 

</xml_diff>

<commit_message>
Caso de Uso - Ver Avaliações Recebidas
</commit_message>
<xml_diff>
--- a/documentos/casos-de-usos/012 - Caso de Uso - Gerenciar Endereços.docx
+++ b/documentos/casos-de-usos/012 - Caso de Uso - Gerenciar Endereços.docx
@@ -2027,13 +2027,25 @@
           <w:lang w:eastAsia="pt-BR"/>
         </w:rPr>
       </w:pPr>
-      <w:r>
+    </w:p>
+    <w:p>
+      <w:pPr>
+        <w:spacing w:before="100" w:beforeAutospacing="1" w:after="100" w:afterAutospacing="1" w:line="240" w:lineRule="auto"/>
         <w:rPr>
           <w:rFonts w:ascii="Times New Roman" w:eastAsia="Times New Roman" w:hAnsi="Times New Roman" w:cs="Times New Roman"/>
           <w:color w:val="808080" w:themeColor="background1" w:themeShade="80"/>
           <w:szCs w:val="24"/>
           <w:lang w:eastAsia="pt-BR"/>
         </w:rPr>
+      </w:pPr>
+      <w:r>
+        <w:rPr>
+          <w:rFonts w:ascii="Times New Roman" w:eastAsia="Times New Roman" w:hAnsi="Times New Roman" w:cs="Times New Roman"/>
+          <w:color w:val="808080" w:themeColor="background1" w:themeShade="80"/>
+          <w:szCs w:val="24"/>
+          <w:lang w:eastAsia="pt-BR"/>
+        </w:rPr>
+        <w:lastRenderedPageBreak/>
         <w:t>I</w:t>
       </w:r>
       <w:r>
@@ -2082,8 +2094,6 @@
           <w:t>Caso de Uso - Gerenciar Endereços - Diagrama - Atividade</w:t>
         </w:r>
       </w:hyperlink>
-      <w:bookmarkStart w:id="0" w:name="_GoBack"/>
-      <w:bookmarkEnd w:id="0"/>
     </w:p>
     <w:p/>
     <w:p>
@@ -2154,13 +2164,25 @@
           <w:lang w:eastAsia="pt-BR"/>
         </w:rPr>
       </w:pPr>
-      <w:r>
+    </w:p>
+    <w:p>
+      <w:pPr>
+        <w:spacing w:before="100" w:beforeAutospacing="1" w:after="100" w:afterAutospacing="1" w:line="240" w:lineRule="auto"/>
         <w:rPr>
           <w:rFonts w:ascii="Times New Roman" w:eastAsia="Times New Roman" w:hAnsi="Times New Roman" w:cs="Times New Roman"/>
           <w:sz w:val="24"/>
           <w:szCs w:val="24"/>
           <w:lang w:eastAsia="pt-BR"/>
         </w:rPr>
+      </w:pPr>
+      <w:r>
+        <w:rPr>
+          <w:rFonts w:ascii="Times New Roman" w:eastAsia="Times New Roman" w:hAnsi="Times New Roman" w:cs="Times New Roman"/>
+          <w:sz w:val="24"/>
+          <w:szCs w:val="24"/>
+          <w:lang w:eastAsia="pt-BR"/>
+        </w:rPr>
+        <w:lastRenderedPageBreak/>
         <w:t xml:space="preserve">Códigos dos diagramas: </w:t>
       </w:r>
     </w:p>
@@ -2223,7 +2245,6 @@
           <w:szCs w:val="21"/>
           <w:lang w:eastAsia="pt-BR"/>
         </w:rPr>
-        <w:lastRenderedPageBreak/>
         <w:t>sequenceDiagram</w:t>
       </w:r>
       <w:proofErr w:type="spellEnd"/>
@@ -7485,6 +7506,7 @@
           <w:szCs w:val="21"/>
           <w:lang w:eastAsia="pt-BR"/>
         </w:rPr>
+        <w:lastRenderedPageBreak/>
         <w:t xml:space="preserve">        </w:t>
       </w:r>
       <w:r>
@@ -8009,7 +8031,6 @@
           <w:szCs w:val="21"/>
           <w:lang w:eastAsia="pt-BR"/>
         </w:rPr>
-        <w:lastRenderedPageBreak/>
         <w:t xml:space="preserve">            </w:t>
       </w:r>
       <w:r>
@@ -12855,6 +12876,7 @@
     <w:p/>
     <w:p/>
     <w:p>
+      <w:bookmarkStart w:id="0" w:name="_GoBack"/>
       <w:r>
         <w:rPr>
           <w:rFonts w:ascii="Times New Roman" w:eastAsia="Times New Roman" w:hAnsi="Times New Roman" w:cs="Times New Roman"/>
@@ -12862,6 +12884,7 @@
           <w:szCs w:val="24"/>
           <w:lang w:eastAsia="pt-BR"/>
         </w:rPr>
+        <w:lastRenderedPageBreak/>
         <w:t>00</w:t>
       </w:r>
       <w:r>
@@ -12901,6 +12924,7 @@
         <w:t>:</w:t>
       </w:r>
     </w:p>
+    <w:bookmarkEnd w:id="0"/>
     <w:p>
       <w:pPr>
         <w:shd w:val="clear" w:color="auto" w:fill="1E1E1E"/>
@@ -13181,7 +13205,6 @@
           <w:szCs w:val="21"/>
           <w:lang w:eastAsia="pt-BR"/>
         </w:rPr>
-        <w:lastRenderedPageBreak/>
         <w:t xml:space="preserve">    </w:t>
       </w:r>
       <w:r>

</xml_diff>